<commit_message>
setting up files for Mikes data
</commit_message>
<xml_diff>
--- a/2.metadata_doc/metadata_doc.docx
+++ b/2.metadata_doc/metadata_doc.docx
@@ -65,7 +65,7 @@
         <w:pStyle w:val="Date"/>
       </w:pPr>
       <w:r>
-        <w:t xml:space="preserve">2022-10-03</w:t>
+        <w:t xml:space="preserve">2022-11-15</w:t>
       </w:r>
     </w:p>
     <w:p>
@@ -150,7 +150,37 @@
           <w:iCs/>
           <w:i/>
         </w:rPr>
-        <w:t xml:space="preserve">Include what, where, and when in the dataset title</w:t>
+        <w:t xml:space="preserve">Include</w:t>
+      </w:r>
+      <w:r>
+        <w:rPr>
+          <w:iCs/>
+          <w:i/>
+        </w:rPr>
+        <w:t xml:space="preserve"> </w:t>
+      </w:r>
+      <w:r>
+        <w:rPr>
+          <w:bCs/>
+          <w:b/>
+          <w:iCs/>
+          <w:i/>
+        </w:rPr>
+        <w:t xml:space="preserve">what, where, and when</w:t>
+      </w:r>
+      <w:r>
+        <w:rPr>
+          <w:iCs/>
+          <w:i/>
+        </w:rPr>
+        <w:t xml:space="preserve"> </w:t>
+      </w:r>
+      <w:r>
+        <w:rPr>
+          <w:iCs/>
+          <w:i/>
+        </w:rPr>
+        <w:t xml:space="preserve">in the dataset title</w:t>
       </w:r>
     </w:p>
     <w:tbl>
@@ -160,10 +190,10 @@
         <w:tblLook w:firstRow="1" w:lastRow="0" w:firstColumn="0" w:lastColumn="0" w:noHBand="0" w:noVBand="0" w:val="0020"/>
       </w:tblPr>
       <w:tblGrid>
-        <w:gridCol w:w="1284"/>
-        <w:gridCol w:w="4067"/>
-        <w:gridCol w:w="1284"/>
-        <w:gridCol w:w="1284"/>
+        <w:gridCol w:w="1350"/>
+        <w:gridCol w:w="5190"/>
+        <w:gridCol w:w="330"/>
+        <w:gridCol w:w="1050"/>
       </w:tblGrid>
       <w:tr>
         <w:trPr>
@@ -595,12 +625,12 @@
         <w:tblLook w:firstRow="1" w:lastRow="0" w:firstColumn="0" w:lastColumn="0" w:noHBand="0" w:noVBand="0" w:val="0020"/>
       </w:tblPr>
       <w:tblGrid>
-        <w:gridCol w:w="1284"/>
-        <w:gridCol w:w="1284"/>
-        <w:gridCol w:w="1284"/>
-        <w:gridCol w:w="1391"/>
-        <w:gridCol w:w="1284"/>
-        <w:gridCol w:w="1391"/>
+        <w:gridCol w:w="880"/>
+        <w:gridCol w:w="1100"/>
+        <w:gridCol w:w="825"/>
+        <w:gridCol w:w="2090"/>
+        <w:gridCol w:w="880"/>
+        <w:gridCol w:w="2145"/>
       </w:tblGrid>
       <w:tr>
         <w:trPr>
@@ -1044,12 +1074,12 @@
         <w:tblLook w:firstRow="1" w:lastRow="0" w:firstColumn="0" w:lastColumn="0" w:noHBand="0" w:noVBand="0" w:val="0020"/>
       </w:tblPr>
       <w:tblGrid>
-        <w:gridCol w:w="1210"/>
-        <w:gridCol w:w="1210"/>
-        <w:gridCol w:w="1870"/>
-        <w:gridCol w:w="1210"/>
-        <w:gridCol w:w="1210"/>
-        <w:gridCol w:w="1210"/>
+        <w:gridCol w:w="565"/>
+        <w:gridCol w:w="754"/>
+        <w:gridCol w:w="2781"/>
+        <w:gridCol w:w="1131"/>
+        <w:gridCol w:w="1838"/>
+        <w:gridCol w:w="848"/>
       </w:tblGrid>
       <w:tr>
         <w:trPr>
@@ -1377,7 +1407,7 @@
         <w:t xml:space="preserve"> </w:t>
       </w:r>
       <w:r>
-        <w:t xml:space="preserve">- RECOMENDED</w:t>
+        <w:t xml:space="preserve">- RECOMMENDED</w:t>
       </w:r>
     </w:p>
     <w:p>
@@ -1601,13 +1631,13 @@
         <w:tblLook w:firstRow="1" w:lastRow="0" w:firstColumn="0" w:lastColumn="0" w:noHBand="0" w:noVBand="0" w:val="0020"/>
       </w:tblPr>
       <w:tblGrid>
-        <w:gridCol w:w="1131"/>
-        <w:gridCol w:w="1131"/>
-        <w:gridCol w:w="1131"/>
-        <w:gridCol w:w="1131"/>
-        <w:gridCol w:w="1131"/>
-        <w:gridCol w:w="1131"/>
-        <w:gridCol w:w="1131"/>
+        <w:gridCol w:w="1153"/>
+        <w:gridCol w:w="1076"/>
+        <w:gridCol w:w="768"/>
+        <w:gridCol w:w="999"/>
+        <w:gridCol w:w="1230"/>
+        <w:gridCol w:w="1230"/>
+        <w:gridCol w:w="1460"/>
       </w:tblGrid>
       <w:tr>
         <w:trPr>
@@ -2833,10 +2863,10 @@
         <w:tblLook w:firstRow="1" w:lastRow="0" w:firstColumn="0" w:lastColumn="0" w:noHBand="0" w:noVBand="0" w:val="0020"/>
       </w:tblPr>
       <w:tblGrid>
-        <w:gridCol w:w="4014"/>
-        <w:gridCol w:w="1301"/>
-        <w:gridCol w:w="1301"/>
-        <w:gridCol w:w="1301"/>
+        <w:gridCol w:w="4928"/>
+        <w:gridCol w:w="1727"/>
+        <w:gridCol w:w="589"/>
+        <w:gridCol w:w="674"/>
       </w:tblGrid>
       <w:tr>
         <w:trPr>
@@ -21492,9 +21522,9 @@
         <w:tblLook w:firstRow="1" w:lastRow="0" w:firstColumn="0" w:lastColumn="0" w:noHBand="0" w:noVBand="0" w:val="0020"/>
       </w:tblPr>
       <w:tblGrid>
-        <w:gridCol w:w="1518"/>
-        <w:gridCol w:w="4882"/>
-        <w:gridCol w:w="1518"/>
+        <w:gridCol w:w="1169"/>
+        <w:gridCol w:w="5687"/>
+        <w:gridCol w:w="1063"/>
       </w:tblGrid>
       <w:tr>
         <w:trPr>
@@ -21657,9 +21687,9 @@
         <w:tblLook w:firstRow="0" w:lastRow="0" w:firstColumn="0" w:lastColumn="0" w:noHBand="0" w:noVBand="0" w:val="0000"/>
       </w:tblPr>
       <w:tblGrid>
-        <w:gridCol w:w="1735"/>
-        <w:gridCol w:w="4448"/>
-        <w:gridCol w:w="1735"/>
+        <w:gridCol w:w="1991"/>
+        <w:gridCol w:w="5002"/>
+        <w:gridCol w:w="926"/>
       </w:tblGrid>
       <w:tr>
         <w:tc>

</xml_diff>